<commit_message>
push before I change brances
</commit_message>
<xml_diff>
--- a/2019LibraryDesignLegend_V2.docx
+++ b/2019LibraryDesignLegend_V2.docx
@@ -2162,330 +2162,411 @@
         </w:rPr>
         <w:t xml:space="preserve">If the name has ‘_b’ then the amino acids were removed from the front of the sequences (to achieve length 20) </w:t>
       </w:r>
+    </w:p>
+    <w:p>
+      <w:pPr>
+        <w:pStyle w:val="ListParagraph"/>
+        <w:numPr>
+          <w:ilvl w:val="0"/>
+          <w:numId w:val="2"/>
+        </w:numPr>
+      </w:pPr>
+      <w:r>
+        <w:t xml:space="preserve">Motifs </w:t>
+      </w:r>
+    </w:p>
+    <w:p>
+      <w:pPr>
+        <w:pStyle w:val="ListParagraph"/>
+        <w:numPr>
+          <w:ilvl w:val="1"/>
+          <w:numId w:val="2"/>
+        </w:numPr>
+      </w:pPr>
+      <w:r>
+        <w:t xml:space="preserve">This set is designed to test the different </w:t>
+      </w:r>
+      <w:proofErr w:type="spellStart"/>
+      <w:r>
+        <w:t>tAD</w:t>
+      </w:r>
+      <w:proofErr w:type="spellEnd"/>
+      <w:r>
+        <w:t xml:space="preserve"> motifs which are found within the literature (</w:t>
+      </w:r>
+      <w:proofErr w:type="spellStart"/>
+      <w:r>
+        <w:t>Staby</w:t>
+      </w:r>
+      <w:proofErr w:type="spellEnd"/>
+      <w:r>
+        <w:t xml:space="preserve"> et al). We will test a random sample of </w:t>
+      </w:r>
+      <w:r>
+        <w:t>50</w:t>
+      </w:r>
+      <w:r>
+        <w:t xml:space="preserve"> sequences which match each motif’s regex. </w:t>
+      </w:r>
+    </w:p>
+    <w:p>
+      <w:pPr>
+        <w:pStyle w:val="ListParagraph"/>
+        <w:numPr>
+          <w:ilvl w:val="1"/>
+          <w:numId w:val="2"/>
+        </w:numPr>
+      </w:pPr>
+      <w:r>
+        <w:t>Hypothesis: there are numerous instances of these motifs within the random library, the functionality of the motifs ranged from between 1-3% functional. We believe that we will find similar functionality within these motifs in this screen.</w:t>
+      </w:r>
+    </w:p>
+    <w:p>
+      <w:pPr>
+        <w:pStyle w:val="ListParagraph"/>
+        <w:numPr>
+          <w:ilvl w:val="1"/>
+          <w:numId w:val="2"/>
+        </w:numPr>
+      </w:pPr>
+      <w:r>
+        <w:t>There will be an additional set where we double the motifs. (</w:t>
+      </w:r>
+      <w:proofErr w:type="spellStart"/>
+      <w:r>
+        <w:t>WxxLF</w:t>
+      </w:r>
+      <w:proofErr w:type="spellEnd"/>
+      <w:r>
+        <w:t xml:space="preserve">-&gt; </w:t>
+      </w:r>
+      <w:proofErr w:type="spellStart"/>
+      <w:r>
+        <w:t>WxxLFWxxLF</w:t>
+      </w:r>
+      <w:proofErr w:type="spellEnd"/>
+      <w:r>
+        <w:t xml:space="preserve">) an additional </w:t>
+      </w:r>
+    </w:p>
+    <w:p>
+      <w:pPr>
+        <w:pStyle w:val="ListParagraph"/>
+        <w:numPr>
+          <w:ilvl w:val="2"/>
+          <w:numId w:val="2"/>
+        </w:numPr>
+      </w:pPr>
+      <w:r>
+        <w:t xml:space="preserve">100 total sequences per motif </w:t>
+      </w:r>
+    </w:p>
+    <w:p>
+      <w:pPr>
+        <w:pStyle w:val="ListParagraph"/>
+        <w:numPr>
+          <w:ilvl w:val="0"/>
+          <w:numId w:val="4"/>
+        </w:numPr>
+      </w:pPr>
+      <w:proofErr w:type="spellStart"/>
+      <w:r>
+        <w:t>WxxLF</w:t>
+      </w:r>
+      <w:proofErr w:type="spellEnd"/>
+    </w:p>
+    <w:p>
+      <w:pPr>
+        <w:pStyle w:val="ListParagraph"/>
+        <w:numPr>
+          <w:ilvl w:val="1"/>
+          <w:numId w:val="4"/>
+        </w:numPr>
+      </w:pPr>
+      <w:r>
+        <w:t>400</w:t>
+      </w:r>
+    </w:p>
+    <w:p>
+      <w:pPr>
+        <w:pStyle w:val="ListParagraph"/>
+        <w:numPr>
+          <w:ilvl w:val="0"/>
+          <w:numId w:val="4"/>
+        </w:numPr>
+      </w:pPr>
+      <w:r>
+        <w:t xml:space="preserve">P53: </w:t>
+      </w:r>
+      <w:r>
+        <w:rPr>
+          <w:rFonts w:ascii="Calibri" w:eastAsia="Times New Roman" w:hAnsi="Calibri" w:cs="Calibri"/>
+          <w:color w:val="000000"/>
+        </w:rPr>
+        <w:t>[ALVIMWYF]..[ALVIMWYF][ALVIMWYF]</w:t>
+      </w:r>
+    </w:p>
+    <w:p>
+      <w:pPr>
+        <w:pStyle w:val="ListParagraph"/>
+        <w:numPr>
+          <w:ilvl w:val="1"/>
+          <w:numId w:val="4"/>
+        </w:numPr>
+      </w:pPr>
+      <w:r>
+        <w:t>204,000</w:t>
+      </w:r>
+    </w:p>
+    <w:p>
+      <w:pPr>
+        <w:pStyle w:val="ListParagraph"/>
+        <w:numPr>
+          <w:ilvl w:val="0"/>
+          <w:numId w:val="4"/>
+        </w:numPr>
+      </w:pPr>
+      <w:r>
+        <w:t xml:space="preserve">RelA_2: </w:t>
+      </w:r>
+      <w:r>
+        <w:rPr>
+          <w:rFonts w:ascii="Calibri" w:eastAsia="Times New Roman" w:hAnsi="Calibri" w:cs="Calibri"/>
+          <w:color w:val="000000"/>
+        </w:rPr>
+        <w:t>[ALVIMWYF]..[ALVIMWYF][ALVIMWYF]</w:t>
+      </w:r>
+    </w:p>
+    <w:p>
+      <w:pPr>
+        <w:pStyle w:val="ListParagraph"/>
+        <w:numPr>
+          <w:ilvl w:val="1"/>
+          <w:numId w:val="4"/>
+        </w:numPr>
+      </w:pPr>
+      <w:r>
+        <w:t>655,360,000</w:t>
+      </w:r>
+    </w:p>
+    <w:p>
+      <w:pPr>
+        <w:pStyle w:val="ListParagraph"/>
+        <w:numPr>
+          <w:ilvl w:val="0"/>
+          <w:numId w:val="4"/>
+        </w:numPr>
+        <w:rPr>
+          <w:rFonts w:ascii="Calibri" w:eastAsia="Times New Roman" w:hAnsi="Calibri" w:cs="Calibri"/>
+          <w:color w:val="000000"/>
+        </w:rPr>
+      </w:pPr>
+      <w:r>
+        <w:t xml:space="preserve">CREBZF: </w:t>
+      </w:r>
+      <w:r>
+        <w:rPr>
+          <w:rFonts w:ascii="Calibri" w:eastAsia="Times New Roman" w:hAnsi="Calibri" w:cs="Calibri"/>
+          <w:color w:val="000000"/>
+        </w:rPr>
+        <w:t>D[VILM][VILM][RKDEQNHSTYC][RKDEQNHSTYC][VILM][VILFWYM]</w:t>
+      </w:r>
+    </w:p>
+    <w:p>
+      <w:pPr>
+        <w:pStyle w:val="ListParagraph"/>
+        <w:numPr>
+          <w:ilvl w:val="1"/>
+          <w:numId w:val="4"/>
+        </w:numPr>
+      </w:pPr>
+      <w:r>
+        <w:t>54,208</w:t>
+      </w:r>
+    </w:p>
+    <w:p>
+      <w:pPr>
+        <w:pStyle w:val="ListParagraph"/>
+        <w:numPr>
+          <w:ilvl w:val="0"/>
+          <w:numId w:val="4"/>
+        </w:numPr>
+      </w:pPr>
+      <w:r>
+        <w:t>AR: F..LF</w:t>
+      </w:r>
+      <w:r>
+        <w:rPr>
+          <w:rFonts w:ascii="Calibri" w:hAnsi="Calibri" w:cs="Calibri"/>
+          <w:color w:val="000000"/>
+        </w:rPr>
+        <w:t xml:space="preserve"> </w:t>
+      </w:r>
+    </w:p>
+    <w:p>
+      <w:pPr>
+        <w:pStyle w:val="ListParagraph"/>
+        <w:numPr>
+          <w:ilvl w:val="1"/>
+          <w:numId w:val="4"/>
+        </w:numPr>
+      </w:pPr>
+      <w:r>
+        <w:t>400</w:t>
+      </w:r>
+    </w:p>
+    <w:p>
+      <w:pPr>
+        <w:pStyle w:val="ListParagraph"/>
+        <w:numPr>
+          <w:ilvl w:val="0"/>
+          <w:numId w:val="4"/>
+        </w:numPr>
+        <w:rPr>
+          <w:rFonts w:ascii="Calibri" w:eastAsia="Times New Roman" w:hAnsi="Calibri" w:cs="Calibri"/>
+          <w:color w:val="000000"/>
+        </w:rPr>
+      </w:pPr>
+      <w:r>
+        <w:t xml:space="preserve">ANAC013: </w:t>
+      </w:r>
+      <w:r>
+        <w:rPr>
+          <w:rFonts w:ascii="Calibri" w:eastAsia="Times New Roman" w:hAnsi="Calibri" w:cs="Calibri"/>
+          <w:color w:val="000000"/>
+        </w:rPr>
+        <w:t>[DE].{1,2}[YF].{1,4}[DE]L</w:t>
+      </w:r>
+    </w:p>
+    <w:p>
+      <w:pPr>
+        <w:pStyle w:val="ListParagraph"/>
+        <w:numPr>
+          <w:ilvl w:val="1"/>
+          <w:numId w:val="4"/>
+        </w:numPr>
+      </w:pPr>
+      <w:r>
+        <w:t>565,891,200</w:t>
+      </w:r>
+    </w:p>
+    <w:p>
+      <w:pPr>
+        <w:pStyle w:val="ListParagraph"/>
+        <w:numPr>
+          <w:ilvl w:val="0"/>
+          <w:numId w:val="4"/>
+        </w:numPr>
+        <w:rPr>
+          <w:rFonts w:ascii="Calibri" w:eastAsia="Times New Roman" w:hAnsi="Calibri" w:cs="Calibri"/>
+          <w:color w:val="000000"/>
+        </w:rPr>
+      </w:pPr>
+      <w:r>
+        <w:t xml:space="preserve">EKLF: </w:t>
+      </w:r>
+      <w:r>
+        <w:rPr>
+          <w:rFonts w:ascii="Calibri" w:eastAsia="Times New Roman" w:hAnsi="Calibri" w:cs="Calibri"/>
+          <w:color w:val="000000"/>
+        </w:rPr>
+        <w:t>[RKDEQNHSTYC][ALVIMWYF][ALVIMWYF]..[ALVIMWYF]..[RKDEQNHSTYC][RKDEQNHSTYC]</w:t>
+      </w:r>
+    </w:p>
+    <w:p>
+      <w:pPr>
+        <w:pStyle w:val="ListParagraph"/>
+        <w:numPr>
+          <w:ilvl w:val="1"/>
+          <w:numId w:val="4"/>
+        </w:numPr>
+      </w:pPr>
+      <w:r>
+        <w:t xml:space="preserve">109,035,520,000 </w:t>
+      </w:r>
+    </w:p>
+    <w:p>
+      <w:pPr>
+        <w:jc w:val="center"/>
+      </w:pPr>
+      <w:r>
+        <w:t xml:space="preserve">Sequences from the Daisuke </w:t>
+      </w:r>
+      <w:proofErr w:type="spellStart"/>
+      <w:r>
+        <w:t>Kihara</w:t>
+      </w:r>
+      <w:proofErr w:type="spellEnd"/>
+      <w:r>
+        <w:t xml:space="preserve"> Lab at Purdue University </w:t>
+      </w:r>
+    </w:p>
+    <w:p>
+      <w:pPr>
+        <w:ind w:firstLine="720"/>
+      </w:pPr>
+      <w:r>
+        <w:t xml:space="preserve">The lab generated a large library of 3,000 novel peptide sequences with three smaller 1,000 sequence sub-libraries within it. The first library was based on a set of 16 sequences sent from the Erkine lab, the Daisuke lab determined the amino acid distribution of this set and then generated 1,000 new sequences based on the determined amino acid distribution. The second sub-library was an additional 1,000 sequences which were based off of the amino acid distribution </w:t>
+      </w:r>
+      <w:r>
+        <w:t xml:space="preserve">of proteins from a </w:t>
+      </w:r>
+      <w:r>
+        <w:rPr>
+          <w:i/>
+          <w:iCs/>
+          <w:color w:val="70AD47" w:themeColor="accent6"/>
+        </w:rPr>
+        <w:t>protein data base (which one?)</w:t>
+      </w:r>
+      <w:r>
+        <w:rPr>
+          <w:i/>
+          <w:iCs/>
+          <w:color w:val="70AD47" w:themeColor="accent6"/>
+        </w:rPr>
+        <w:t xml:space="preserve">. </w:t>
+      </w:r>
+      <w:r>
+        <w:t xml:space="preserve">The final 1,000 sequences were based off a combination of the amino acid distributions of the first set of 16 sequences as well as the protein data base. This last set of sequences were each 15 amino acids in length. They randomly selected 8 positions which were given amino acids based off of the </w:t>
+      </w:r>
+      <w:r>
+        <w:t xml:space="preserve">distribution form the set of 16 sequences. The remaining 7 positions were filled with amino acids based off the distributions calculated from the protein data base. </w:t>
+      </w:r>
+    </w:p>
+    <w:p>
+      <w:pPr>
+        <w:ind w:firstLine="720"/>
+      </w:pPr>
+      <w:r>
+        <w:t xml:space="preserve">This library of 3,000 sequences was then ran </w:t>
+      </w:r>
+      <w:proofErr w:type="spellStart"/>
+      <w:r>
+        <w:t>though</w:t>
+      </w:r>
+      <w:proofErr w:type="spellEnd"/>
+      <w:r>
+        <w:t xml:space="preserve"> the ‘</w:t>
+      </w:r>
+      <w:proofErr w:type="spellStart"/>
+      <w:r>
+        <w:rPr>
+          <w:color w:val="70AD47" w:themeColor="accent6"/>
+        </w:rPr>
+        <w:t>Otodoc</w:t>
+      </w:r>
+      <w:proofErr w:type="spellEnd"/>
+      <w:r>
+        <w:t xml:space="preserve">’ (need to find the actual name) software which quantifies peptide/receptor docking. In this case they measured the interaction between the peptide library and the acidic patch on the nucleosome. Each sequence was tested 50 times based off of 50 different confirmations of the protein, and they collected the binding energy. </w:t>
+      </w:r>
       <w:bookmarkStart w:id="0" w:name="_GoBack"/>
       <w:bookmarkEnd w:id="0"/>
     </w:p>
     <w:p>
       <w:pPr>
-        <w:pStyle w:val="ListParagraph"/>
-        <w:numPr>
-          <w:ilvl w:val="0"/>
-          <w:numId w:val="2"/>
-        </w:numPr>
-      </w:pPr>
-      <w:r>
-        <w:t xml:space="preserve">Motifs </w:t>
-      </w:r>
-    </w:p>
-    <w:p>
-      <w:pPr>
-        <w:pStyle w:val="ListParagraph"/>
-        <w:numPr>
-          <w:ilvl w:val="1"/>
-          <w:numId w:val="2"/>
-        </w:numPr>
-      </w:pPr>
-      <w:r>
-        <w:t xml:space="preserve">This set is designed to test the different </w:t>
-      </w:r>
-      <w:proofErr w:type="spellStart"/>
-      <w:r>
-        <w:t>tAD</w:t>
-      </w:r>
-      <w:proofErr w:type="spellEnd"/>
-      <w:r>
-        <w:t xml:space="preserve"> motifs which are found within the literature (</w:t>
-      </w:r>
-      <w:proofErr w:type="spellStart"/>
-      <w:r>
-        <w:t>Staby</w:t>
-      </w:r>
-      <w:proofErr w:type="spellEnd"/>
-      <w:r>
-        <w:t xml:space="preserve"> et al). We will test a random sample of </w:t>
-      </w:r>
-      <w:r>
-        <w:t>50</w:t>
-      </w:r>
-      <w:r>
-        <w:t xml:space="preserve"> sequences which match each motif’s regex. </w:t>
-      </w:r>
-    </w:p>
-    <w:p>
-      <w:pPr>
-        <w:pStyle w:val="ListParagraph"/>
-        <w:numPr>
-          <w:ilvl w:val="1"/>
-          <w:numId w:val="2"/>
-        </w:numPr>
-      </w:pPr>
-      <w:r>
-        <w:t>Hypothesis: there are numerous instances of these motifs within the random library, the functionality of the motifs ranged from between 1-3% functional. We believe that we will find similar functionality within these motifs in this screen.</w:t>
-      </w:r>
-    </w:p>
-    <w:p>
-      <w:pPr>
-        <w:pStyle w:val="ListParagraph"/>
-        <w:numPr>
-          <w:ilvl w:val="1"/>
-          <w:numId w:val="2"/>
-        </w:numPr>
-      </w:pPr>
-      <w:r>
-        <w:t>There will be an additional set where we double the motifs. (</w:t>
-      </w:r>
-      <w:proofErr w:type="spellStart"/>
-      <w:r>
-        <w:t>WxxLF</w:t>
-      </w:r>
-      <w:proofErr w:type="spellEnd"/>
-      <w:r>
-        <w:t xml:space="preserve">-&gt; </w:t>
-      </w:r>
-      <w:proofErr w:type="spellStart"/>
-      <w:r>
-        <w:t>WxxLFWxxLF</w:t>
-      </w:r>
-      <w:proofErr w:type="spellEnd"/>
-      <w:r>
-        <w:t xml:space="preserve">) an additional </w:t>
-      </w:r>
-    </w:p>
-    <w:p>
-      <w:pPr>
-        <w:pStyle w:val="ListParagraph"/>
-        <w:numPr>
-          <w:ilvl w:val="2"/>
-          <w:numId w:val="2"/>
-        </w:numPr>
-      </w:pPr>
-      <w:r>
-        <w:t xml:space="preserve">100 total sequences per motif </w:t>
-      </w:r>
-    </w:p>
-    <w:p>
-      <w:pPr>
-        <w:pStyle w:val="ListParagraph"/>
-        <w:numPr>
-          <w:ilvl w:val="0"/>
-          <w:numId w:val="4"/>
-        </w:numPr>
-      </w:pPr>
-      <w:proofErr w:type="spellStart"/>
-      <w:r>
-        <w:t>WxxLF</w:t>
-      </w:r>
-      <w:proofErr w:type="spellEnd"/>
-    </w:p>
-    <w:p>
-      <w:pPr>
-        <w:pStyle w:val="ListParagraph"/>
-        <w:numPr>
-          <w:ilvl w:val="1"/>
-          <w:numId w:val="4"/>
-        </w:numPr>
-      </w:pPr>
-      <w:r>
-        <w:t>400</w:t>
-      </w:r>
-    </w:p>
-    <w:p>
-      <w:pPr>
-        <w:pStyle w:val="ListParagraph"/>
-        <w:numPr>
-          <w:ilvl w:val="0"/>
-          <w:numId w:val="4"/>
-        </w:numPr>
-      </w:pPr>
-      <w:r>
-        <w:t xml:space="preserve">P53: </w:t>
-      </w:r>
-      <w:r>
-        <w:rPr>
-          <w:rFonts w:ascii="Calibri" w:eastAsia="Times New Roman" w:hAnsi="Calibri" w:cs="Calibri"/>
-          <w:color w:val="000000"/>
-        </w:rPr>
-        <w:t>[ALVIMWYF]..[ALVIMWYF][ALVIMWYF]</w:t>
-      </w:r>
-    </w:p>
-    <w:p>
-      <w:pPr>
-        <w:pStyle w:val="ListParagraph"/>
-        <w:numPr>
-          <w:ilvl w:val="1"/>
-          <w:numId w:val="4"/>
-        </w:numPr>
-      </w:pPr>
-      <w:r>
-        <w:t>204,000</w:t>
-      </w:r>
-    </w:p>
-    <w:p>
-      <w:pPr>
-        <w:pStyle w:val="ListParagraph"/>
-        <w:numPr>
-          <w:ilvl w:val="0"/>
-          <w:numId w:val="4"/>
-        </w:numPr>
-      </w:pPr>
-      <w:r>
-        <w:t xml:space="preserve">RelA_2: </w:t>
-      </w:r>
-      <w:r>
-        <w:rPr>
-          <w:rFonts w:ascii="Calibri" w:eastAsia="Times New Roman" w:hAnsi="Calibri" w:cs="Calibri"/>
-          <w:color w:val="000000"/>
-        </w:rPr>
-        <w:t>[ALVIMWYF]..[ALVIMWYF][ALVIMWYF]</w:t>
-      </w:r>
-    </w:p>
-    <w:p>
-      <w:pPr>
-        <w:pStyle w:val="ListParagraph"/>
-        <w:numPr>
-          <w:ilvl w:val="1"/>
-          <w:numId w:val="4"/>
-        </w:numPr>
-      </w:pPr>
-      <w:r>
-        <w:t>655,360,000</w:t>
-      </w:r>
-    </w:p>
-    <w:p>
-      <w:pPr>
-        <w:pStyle w:val="ListParagraph"/>
-        <w:numPr>
-          <w:ilvl w:val="0"/>
-          <w:numId w:val="4"/>
-        </w:numPr>
-        <w:rPr>
-          <w:rFonts w:ascii="Calibri" w:eastAsia="Times New Roman" w:hAnsi="Calibri" w:cs="Calibri"/>
-          <w:color w:val="000000"/>
-        </w:rPr>
-      </w:pPr>
-      <w:r>
-        <w:t xml:space="preserve">CREBZF: </w:t>
-      </w:r>
-      <w:r>
-        <w:rPr>
-          <w:rFonts w:ascii="Calibri" w:eastAsia="Times New Roman" w:hAnsi="Calibri" w:cs="Calibri"/>
-          <w:color w:val="000000"/>
-        </w:rPr>
-        <w:t>D[VILM][VILM][RKDEQNHSTYC][RKDEQNHSTYC][VILM][VILFWYM]</w:t>
-      </w:r>
-    </w:p>
-    <w:p>
-      <w:pPr>
-        <w:pStyle w:val="ListParagraph"/>
-        <w:numPr>
-          <w:ilvl w:val="1"/>
-          <w:numId w:val="4"/>
-        </w:numPr>
-      </w:pPr>
-      <w:r>
-        <w:t>54,208</w:t>
-      </w:r>
-    </w:p>
-    <w:p>
-      <w:pPr>
-        <w:pStyle w:val="ListParagraph"/>
-        <w:numPr>
-          <w:ilvl w:val="0"/>
-          <w:numId w:val="4"/>
-        </w:numPr>
-      </w:pPr>
-      <w:r>
-        <w:t>AR: F..LF</w:t>
-      </w:r>
-      <w:r>
-        <w:rPr>
-          <w:rFonts w:ascii="Calibri" w:hAnsi="Calibri" w:cs="Calibri"/>
-          <w:color w:val="000000"/>
-        </w:rPr>
-        <w:t xml:space="preserve"> </w:t>
-      </w:r>
-    </w:p>
-    <w:p>
-      <w:pPr>
-        <w:pStyle w:val="ListParagraph"/>
-        <w:numPr>
-          <w:ilvl w:val="1"/>
-          <w:numId w:val="4"/>
-        </w:numPr>
-      </w:pPr>
-      <w:r>
-        <w:t>400</w:t>
-      </w:r>
-    </w:p>
-    <w:p>
-      <w:pPr>
-        <w:pStyle w:val="ListParagraph"/>
-        <w:numPr>
-          <w:ilvl w:val="0"/>
-          <w:numId w:val="4"/>
-        </w:numPr>
-        <w:rPr>
-          <w:rFonts w:ascii="Calibri" w:eastAsia="Times New Roman" w:hAnsi="Calibri" w:cs="Calibri"/>
-          <w:color w:val="000000"/>
-        </w:rPr>
-      </w:pPr>
-      <w:r>
-        <w:t xml:space="preserve">ANAC013: </w:t>
-      </w:r>
-      <w:r>
-        <w:rPr>
-          <w:rFonts w:ascii="Calibri" w:eastAsia="Times New Roman" w:hAnsi="Calibri" w:cs="Calibri"/>
-          <w:color w:val="000000"/>
-        </w:rPr>
-        <w:t>[DE].{1,2}[YF].{1,4}[DE]L</w:t>
-      </w:r>
-    </w:p>
-    <w:p>
-      <w:pPr>
-        <w:pStyle w:val="ListParagraph"/>
-        <w:numPr>
-          <w:ilvl w:val="1"/>
-          <w:numId w:val="4"/>
-        </w:numPr>
-      </w:pPr>
-      <w:r>
-        <w:t>565,891,200</w:t>
-      </w:r>
-    </w:p>
-    <w:p>
-      <w:pPr>
-        <w:pStyle w:val="ListParagraph"/>
-        <w:numPr>
-          <w:ilvl w:val="0"/>
-          <w:numId w:val="4"/>
-        </w:numPr>
-        <w:rPr>
-          <w:rFonts w:ascii="Calibri" w:eastAsia="Times New Roman" w:hAnsi="Calibri" w:cs="Calibri"/>
-          <w:color w:val="000000"/>
-        </w:rPr>
-      </w:pPr>
-      <w:r>
-        <w:t xml:space="preserve">EKLF: </w:t>
-      </w:r>
-      <w:r>
-        <w:rPr>
-          <w:rFonts w:ascii="Calibri" w:eastAsia="Times New Roman" w:hAnsi="Calibri" w:cs="Calibri"/>
-          <w:color w:val="000000"/>
-        </w:rPr>
-        <w:t>[RKDEQNHSTYC][ALVIMWYF][ALVIMWYF]..[ALVIMWYF]..[RKDEQNHSTYC][RKDEQNHSTYC]</w:t>
-      </w:r>
-    </w:p>
-    <w:p>
-      <w:pPr>
-        <w:pStyle w:val="ListParagraph"/>
-        <w:numPr>
-          <w:ilvl w:val="1"/>
-          <w:numId w:val="4"/>
-        </w:numPr>
-      </w:pPr>
-      <w:r>
-        <w:t xml:space="preserve">109,035,520,000 </w:t>
-      </w:r>
+        <w:jc w:val="center"/>
+      </w:pPr>
     </w:p>
     <w:p/>
     <w:p>
@@ -4455,7 +4536,7 @@
       </w:pPr>
     </w:pPrDefault>
   </w:docDefaults>
-  <w:latentStyles w:defLockedState="0" w:defUIPriority="99" w:defSemiHidden="0" w:defUnhideWhenUsed="0" w:defQFormat="0" w:count="377">
+  <w:latentStyles w:defLockedState="0" w:defUIPriority="99" w:defSemiHidden="0" w:defUnhideWhenUsed="0" w:defQFormat="0" w:count="376">
     <w:lsdException w:name="Normal" w:uiPriority="0" w:qFormat="1"/>
     <w:lsdException w:name="heading 1" w:uiPriority="9" w:qFormat="1"/>
     <w:lsdException w:name="heading 2" w:semiHidden="1" w:uiPriority="9" w:unhideWhenUsed="1" w:qFormat="1"/>
@@ -4832,7 +4913,6 @@
     <w:lsdException w:name="Hashtag" w:semiHidden="1" w:unhideWhenUsed="1"/>
     <w:lsdException w:name="Unresolved Mention" w:semiHidden="1" w:unhideWhenUsed="1"/>
     <w:lsdException w:name="Smart Link" w:semiHidden="1" w:unhideWhenUsed="1"/>
-    <w:lsdException w:name="Smart Link Error" w:semiHidden="1" w:unhideWhenUsed="1"/>
   </w:latentStyles>
   <w:style w:type="paragraph" w:default="1" w:styleId="Normal">
     <w:name w:val="Normal"/>

</xml_diff>